<commit_message>
mapbox_route_api function now working
</commit_message>
<xml_diff>
--- a/project/tour_narrative.docx
+++ b/project/tour_narrative.docx
@@ -338,6 +338,130 @@
           <w:b/>
           <w:bCs/>
         </w:rPr>
+        <w:t>Commuter Population of 5.5 Million</w:t>
+      </w:r>
+    </w:p>
+    <w:p>
+      <w:r>
+        <w:t>Chicago</w:t>
+      </w:r>
+      <w:r>
+        <w:t>’</w:t>
+      </w:r>
+      <w:r>
+        <w:t xml:space="preserve">s downtown core is accessible via mass transit to </w:t>
+      </w:r>
+      <w:r>
+        <w:t xml:space="preserve">the </w:t>
+      </w:r>
+      <w:r>
+        <w:t xml:space="preserve">top </w:t>
+      </w:r>
+      <w:r>
+        <w:t xml:space="preserve">suburban labor pools for </w:t>
+      </w:r>
+      <w:r>
+        <w:t xml:space="preserve">recruitment in all directions. As the largest metro transit system in the U.S. outside of the east coast corridor, Amtrak and Metra trains provide efficient connections </w:t>
+      </w:r>
+      <w:r>
+        <w:t xml:space="preserve">for 300,000 weekday riders </w:t>
+      </w:r>
+      <w:r>
+        <w:t xml:space="preserve">to Ogilvie and Union </w:t>
+      </w:r>
+      <w:r>
+        <w:t>stations</w:t>
+      </w:r>
+      <w:r>
+        <w:t>, th</w:t>
+      </w:r>
+      <w:r>
+        <w:t>e</w:t>
+      </w:r>
+      <w:r>
+        <w:t xml:space="preserve"> </w:t>
+      </w:r>
+      <w:proofErr w:type="spellStart"/>
+      <w:r>
+        <w:t>later</w:t>
+      </w:r>
+      <w:proofErr w:type="spellEnd"/>
+      <w:r>
+        <w:t xml:space="preserve"> of which is the #4 busiest rail station in the U.S.</w:t>
+      </w:r>
+    </w:p>
+    <w:p/>
+    <w:p>
+      <w:pPr>
+        <w:rPr>
+          <w:b/>
+          <w:bCs/>
+        </w:rPr>
+      </w:pPr>
+      <w:r>
+        <w:rPr>
+          <w:b/>
+          <w:bCs/>
+        </w:rPr>
+        <w:t>Suburban Talent</w:t>
+      </w:r>
+    </w:p>
+    <w:p>
+      <w:r>
+        <w:t xml:space="preserve">Along these commuter rail lines an analysis of 2017 IRS income data indicates the highest suburban concentrations of +$100,000 earners reside in communities north and west of downtown. These suburbs are serviced primarily by the Union Pacific North and Union Pacific Northwest (to Ogilvie Station) and the Burlington North Santa Fe (to Union Station). </w:t>
+      </w:r>
+    </w:p>
+    <w:p/>
+    <w:p>
+      <w:pPr>
+        <w:rPr>
+          <w:b/>
+          <w:bCs/>
+        </w:rPr>
+      </w:pPr>
+      <w:r>
+        <w:rPr>
+          <w:b/>
+          <w:bCs/>
+        </w:rPr>
+        <w:t>Urban Talent</w:t>
+      </w:r>
+    </w:p>
+    <w:p>
+      <w:r>
+        <w:t xml:space="preserve">In the city the highest concentrations of six-figure earners can be found in neighborhoods north and northwest and increasingly within the CBD core itself. These leading city zip codes contain over 75,000 filers with earnings over $100,000/year across established neighborhoods including Lincoln Park, </w:t>
+      </w:r>
+      <w:proofErr w:type="spellStart"/>
+      <w:r>
+        <w:t>Bucktown</w:t>
+      </w:r>
+      <w:proofErr w:type="spellEnd"/>
+      <w:r>
+        <w:t xml:space="preserve"> and Wicker Park that are serviced by CTA Blue and Brown lines. Also included are downtown neighborhoods exhibiting some of the best density and demographics in the U.S. where the top CBD income concentrations can be found in River North (48%), </w:t>
+      </w:r>
+      <w:proofErr w:type="spellStart"/>
+      <w:r>
+        <w:t>Streeterville</w:t>
+      </w:r>
+      <w:proofErr w:type="spellEnd"/>
+      <w:r>
+        <w:t xml:space="preserve"> (46%) and Fulton Market (42%).</w:t>
+      </w:r>
+    </w:p>
+    <w:p/>
+    <w:p/>
+    <w:p>
+      <w:pPr>
+        <w:rPr>
+          <w:b/>
+          <w:bCs/>
+        </w:rPr>
+      </w:pPr>
+      <w:r>
+        <w:rPr>
+          <w:b/>
+          <w:bCs/>
+        </w:rPr>
         <w:t>2016: Expanded "DX" Zoning</w:t>
       </w:r>
     </w:p>
@@ -376,6 +500,7 @@
         <w:t xml:space="preserve">accommodate </w:t>
       </w:r>
       <w:r>
+        <w:lastRenderedPageBreak/>
         <w:t xml:space="preserve">rapid </w:t>
       </w:r>
       <w:r>
@@ -679,999 +804,493 @@
         <w:t xml:space="preserve"> and</w:t>
       </w:r>
       <w:r>
-        <w:t xml:space="preserve"> Ogilvie Station </w:t>
+        <w:t xml:space="preserve"> Ogilvie Station at the south and the Metra </w:t>
+      </w:r>
+      <w:proofErr w:type="spellStart"/>
+      <w:r>
+        <w:t>Clybourn</w:t>
+      </w:r>
+      <w:proofErr w:type="spellEnd"/>
+      <w:r>
+        <w:t xml:space="preserve"> and 606 Trail to the north.</w:t>
+      </w:r>
+      <w:r>
+        <w:t xml:space="preserve"> </w:t>
+      </w:r>
+      <w:r>
+        <w:t>Legal procedures</w:t>
+      </w:r>
+      <w:r>
+        <w:t xml:space="preserve"> to </w:t>
+      </w:r>
+      <w:r>
+        <w:t>commence</w:t>
+      </w:r>
+      <w:r>
+        <w:t xml:space="preserve"> this </w:t>
+      </w:r>
+      <w:r>
+        <w:t>project</w:t>
+      </w:r>
+      <w:r>
+        <w:t xml:space="preserve"> are underway </w:t>
+      </w:r>
+      <w:r>
+        <w:t>at</w:t>
+      </w:r>
+      <w:r>
+        <w:t xml:space="preserve"> the north leg of the Transitway and development of the Tribune site will enable the southern end of the corridor.</w:t>
+      </w:r>
+    </w:p>
+    <w:p/>
+    <w:p>
+      <w:pPr>
+        <w:rPr>
+          <w:b/>
+          <w:bCs/>
+        </w:rPr>
+      </w:pPr>
+      <w:r>
+        <w:rPr>
+          <w:b/>
+          <w:bCs/>
+        </w:rPr>
+        <w:t>Main Branch Riverwalk</w:t>
+      </w:r>
+    </w:p>
+    <w:p>
+      <w:r>
+        <w:t xml:space="preserve">Completed </w:t>
+      </w:r>
+      <w:r>
+        <w:t xml:space="preserve">up to Lake Street </w:t>
+      </w:r>
+      <w:r>
+        <w:t xml:space="preserve">in 2017, the Main Branch Riverwalk has quickly become one of the City’s top attractions for residents and tourists alike. As the #3 </w:t>
+      </w:r>
+      <w:r>
+        <w:t xml:space="preserve">most visited </w:t>
+      </w:r>
+      <w:r>
+        <w:t xml:space="preserve">urban linear park in the U.S., behind only NYC’s High Line and the San Antonio Riverwalk, </w:t>
+      </w:r>
+      <w:r>
+        <w:t>properties adjacent to the</w:t>
+      </w:r>
+      <w:r>
+        <w:t xml:space="preserve"> Main Branch</w:t>
+      </w:r>
+      <w:r>
+        <w:t xml:space="preserve"> </w:t>
+      </w:r>
+      <w:r>
+        <w:t>are</w:t>
+      </w:r>
+      <w:r>
+        <w:t xml:space="preserve"> witnessing broad based demand from </w:t>
+      </w:r>
+      <w:r>
+        <w:t xml:space="preserve">the City’s leading global </w:t>
+      </w:r>
+      <w:r>
+        <w:t>corpora</w:t>
+      </w:r>
+      <w:r>
+        <w:t>tions</w:t>
+      </w:r>
+      <w:r>
+        <w:t xml:space="preserve">, luxury residences, </w:t>
+      </w:r>
+      <w:r>
+        <w:t>premiere</w:t>
+      </w:r>
+      <w:r>
+        <w:t xml:space="preserve"> hospitality brands, and upscale retailers and restaurants</w:t>
+      </w:r>
+      <w:r>
+        <w:t>.</w:t>
+      </w:r>
+    </w:p>
+    <w:p>
+      <w:pPr>
+        <w:rPr>
+          <w:b/>
+          <w:bCs/>
+        </w:rPr>
+      </w:pPr>
+    </w:p>
+    <w:p>
+      <w:pPr>
+        <w:rPr>
+          <w:b/>
+          <w:bCs/>
+        </w:rPr>
+      </w:pPr>
+      <w:r>
+        <w:rPr>
+          <w:b/>
+          <w:bCs/>
+        </w:rPr>
+        <w:t>Chicago River Con</w:t>
+      </w:r>
+      <w:r>
+        <w:rPr>
+          <w:b/>
+          <w:bCs/>
+        </w:rPr>
+        <w:t>fluence</w:t>
+      </w:r>
+    </w:p>
+    <w:p>
+      <w:r>
+        <w:t>Since 2016 over 3.5 million square feet of Class +A office has been delivered or is leased</w:t>
+      </w:r>
+      <w:r>
+        <w:t xml:space="preserve"> </w:t>
+      </w:r>
+      <w:r>
+        <w:t>in new construction around</w:t>
+      </w:r>
+      <w:r>
+        <w:t xml:space="preserve"> the Confluence</w:t>
+      </w:r>
+      <w:r>
+        <w:t>. Now home to a</w:t>
+      </w:r>
+      <w:r>
+        <w:t xml:space="preserve">n </w:t>
+      </w:r>
+      <w:r>
+        <w:t>array of businesses</w:t>
+      </w:r>
+      <w:r>
+        <w:t xml:space="preserve"> within diverse industries</w:t>
+      </w:r>
+      <w:r>
+        <w:t xml:space="preserve"> </w:t>
+      </w:r>
+      <w:r>
+        <w:t>including</w:t>
+      </w:r>
+      <w:r>
+        <w:t xml:space="preserve"> </w:t>
+      </w:r>
+      <w:r>
+        <w:t xml:space="preserve">William Blair, </w:t>
+      </w:r>
+      <w:r>
+        <w:t xml:space="preserve">Salesforce, </w:t>
+      </w:r>
+      <w:r>
+        <w:t>Hyatt Corporation, Bank of America,</w:t>
+      </w:r>
+      <w:r>
+        <w:t xml:space="preserve"> </w:t>
+      </w:r>
+      <w:r>
+        <w:t>McDermott Will &amp; Emery, DLA Piper and Mead Johnson</w:t>
+      </w:r>
+      <w:r>
+        <w:t xml:space="preserve">, </w:t>
+      </w:r>
+      <w:r>
+        <w:t xml:space="preserve">these tenants </w:t>
+      </w:r>
+      <w:r>
+        <w:t>reflect an appreciation for the river</w:t>
+      </w:r>
+      <w:r>
+        <w:t xml:space="preserve"> </w:t>
+      </w:r>
+      <w:r>
+        <w:t>with</w:t>
+      </w:r>
+      <w:r>
+        <w:t xml:space="preserve"> its</w:t>
+      </w:r>
+      <w:r>
+        <w:t xml:space="preserve"> </w:t>
+      </w:r>
+      <w:r>
+        <w:t>unparalleled light, air</w:t>
+      </w:r>
+      <w:r>
+        <w:t xml:space="preserve">, </w:t>
+      </w:r>
+      <w:r>
+        <w:t xml:space="preserve">and </w:t>
+      </w:r>
+      <w:r>
+        <w:t>views</w:t>
+      </w:r>
+      <w:r>
+        <w:t xml:space="preserve">, </w:t>
+      </w:r>
+      <w:r>
+        <w:t>and</w:t>
+      </w:r>
+      <w:r>
+        <w:t xml:space="preserve"> </w:t>
+      </w:r>
+      <w:r>
+        <w:t>have</w:t>
+      </w:r>
+      <w:r>
+        <w:t xml:space="preserve"> solidified </w:t>
+      </w:r>
+      <w:r>
+        <w:t xml:space="preserve">the river </w:t>
+      </w:r>
+      <w:r>
+        <w:t xml:space="preserve">as the location of </w:t>
+      </w:r>
+      <w:r>
+        <w:t>choice for Chicago’s leading corporations.</w:t>
+      </w:r>
+      <w:r>
+        <w:t xml:space="preserve"> </w:t>
+      </w:r>
+    </w:p>
+    <w:p/>
+    <w:p/>
+    <w:p>
+      <w:pPr>
+        <w:rPr>
+          <w:b/>
+          <w:bCs/>
+        </w:rPr>
+      </w:pPr>
+      <w:r>
+        <w:rPr>
+          <w:b/>
+          <w:bCs/>
+        </w:rPr>
+        <w:t>Completed Projects</w:t>
+      </w:r>
+      <w:r>
+        <w:rPr>
+          <w:b/>
+          <w:bCs/>
+        </w:rPr>
+        <w:t xml:space="preserve"> – </w:t>
+      </w:r>
+      <w:r>
+        <w:rPr>
+          <w:b/>
+          <w:bCs/>
+        </w:rPr>
+        <w:t>Tribune is the</w:t>
+      </w:r>
+      <w:r>
+        <w:rPr>
+          <w:b/>
+          <w:bCs/>
+        </w:rPr>
+        <w:t xml:space="preserve"> Only </w:t>
+      </w:r>
+      <w:r>
+        <w:rPr>
+          <w:b/>
+          <w:bCs/>
+        </w:rPr>
+        <w:t>Infill Greenfield Site</w:t>
+      </w:r>
+    </w:p>
+    <w:p>
+      <w:r>
+        <w:t>Of the</w:t>
+      </w:r>
+      <w:r>
+        <w:t xml:space="preserve"> </w:t>
+      </w:r>
+      <w:r>
+        <w:t xml:space="preserve">three </w:t>
+      </w:r>
+      <w:r>
+        <w:t>new</w:t>
+      </w:r>
+      <w:r>
+        <w:t xml:space="preserve"> </w:t>
+      </w:r>
+      <w:r>
+        <w:t xml:space="preserve">blank slate </w:t>
+      </w:r>
+      <w:r>
+        <w:t xml:space="preserve">sites, </w:t>
+      </w:r>
+      <w:r>
+        <w:t xml:space="preserve">Tribune is </w:t>
+      </w:r>
+      <w:r>
+        <w:t xml:space="preserve">the only </w:t>
+      </w:r>
+      <w:r>
+        <w:t>property</w:t>
+      </w:r>
+      <w:r>
+        <w:t xml:space="preserve"> </w:t>
+      </w:r>
+      <w:r>
+        <w:t xml:space="preserve">immediately contiguous </w:t>
+      </w:r>
+      <w:r>
+        <w:t xml:space="preserve">to </w:t>
+      </w:r>
+      <w:r>
+        <w:t>downtown</w:t>
+      </w:r>
+      <w:r>
+        <w:t>, central to existing development patterns,</w:t>
+      </w:r>
+      <w:r>
+        <w:t xml:space="preserve"> and </w:t>
+      </w:r>
+      <w:r>
+        <w:t xml:space="preserve">which </w:t>
+      </w:r>
+      <w:r>
+        <w:t>offer</w:t>
+      </w:r>
+      <w:r>
+        <w:t>s</w:t>
+      </w:r>
+      <w:r>
+        <w:t xml:space="preserve"> an ability to utilize existing mass transit infrastructure. </w:t>
+      </w:r>
+      <w:r>
+        <w:t xml:space="preserve">Evidencing </w:t>
+      </w:r>
+      <w:r>
+        <w:t xml:space="preserve">demand around </w:t>
+      </w:r>
+      <w:r>
+        <w:t>the location, within a</w:t>
+      </w:r>
+      <w:r>
+        <w:t xml:space="preserve"> 20-minute </w:t>
       </w:r>
       <w:r>
         <w:lastRenderedPageBreak/>
-        <w:t xml:space="preserve">at the south and the Metra </w:t>
+        <w:t>walk from Phase 1 at Grand Avenue</w:t>
+      </w:r>
+      <w:r>
+        <w:t xml:space="preserve">, </w:t>
+      </w:r>
+      <w:r>
+        <w:t>16</w:t>
+      </w:r>
+      <w:r>
+        <w:t xml:space="preserve">,000 </w:t>
+      </w:r>
+      <w:r>
+        <w:t xml:space="preserve">luxury residential </w:t>
+      </w:r>
+      <w:r>
+        <w:t xml:space="preserve">units </w:t>
+      </w:r>
+      <w:r>
+        <w:t xml:space="preserve">(44% of all </w:t>
+      </w:r>
+      <w:r>
+        <w:t>CBD</w:t>
+      </w:r>
+      <w:r>
+        <w:t xml:space="preserve"> deliveries)</w:t>
+      </w:r>
+      <w:r>
+        <w:t xml:space="preserve"> and</w:t>
+      </w:r>
+      <w:r>
+        <w:t xml:space="preserve"> 15</w:t>
+      </w:r>
+      <w:r>
+        <w:t>.5</w:t>
+      </w:r>
+      <w:r>
+        <w:t xml:space="preserve"> million square feet of Class +A office (</w:t>
+      </w:r>
+      <w:r>
+        <w:t>74</w:t>
+      </w:r>
+      <w:r>
+        <w:t>% of all</w:t>
+      </w:r>
+      <w:r>
+        <w:t xml:space="preserve"> </w:t>
+      </w:r>
+      <w:r>
+        <w:t>CBD deliveries</w:t>
+      </w:r>
+      <w:r>
+        <w:t>)</w:t>
+      </w:r>
+      <w:r>
+        <w:t xml:space="preserve"> </w:t>
+      </w:r>
+      <w:r>
+        <w:t xml:space="preserve">have been delivered </w:t>
+      </w:r>
+      <w:r>
+        <w:t xml:space="preserve">during the past </w:t>
+      </w:r>
+      <w:r>
+        <w:t>10</w:t>
+      </w:r>
+      <w:r>
+        <w:t xml:space="preserve"> years</w:t>
+      </w:r>
+      <w:r>
+        <w:t>.</w:t>
+      </w:r>
+    </w:p>
+    <w:p>
+      <w:pPr>
+        <w:rPr>
+          <w:b/>
+          <w:bCs/>
+        </w:rPr>
+      </w:pPr>
+    </w:p>
+    <w:p>
+      <w:pPr>
+        <w:rPr>
+          <w:b/>
+          <w:bCs/>
+        </w:rPr>
+      </w:pPr>
+      <w:r>
+        <w:rPr>
+          <w:b/>
+          <w:bCs/>
+        </w:rPr>
+        <w:t xml:space="preserve">Between </w:t>
+      </w:r>
+      <w:r>
+        <w:rPr>
+          <w:b/>
+          <w:bCs/>
+        </w:rPr>
+        <w:t>World-class Dining District</w:t>
+      </w:r>
+      <w:r>
+        <w:rPr>
+          <w:b/>
+          <w:bCs/>
+        </w:rPr>
+        <w:t>s</w:t>
+      </w:r>
+    </w:p>
+    <w:p>
+      <w:r>
+        <w:t xml:space="preserve">Voted "Restaurant City of the Year" (2017) by Bon Appetit, Chicago offers an acclaimed dining reputation and ranks #11 globally for cities with the most Michelin Star rated restaurants. Home to 7 Michelin Star (Blue dots) and 14 Bib Gourmand (Green dots) rated restaurants, the Fulton Market and River North neighborhoods that surround the Site contain the </w:t>
       </w:r>
       <w:proofErr w:type="spellStart"/>
       <w:r>
-        <w:t>Clybourn</w:t>
+        <w:t>citys</w:t>
       </w:r>
       <w:proofErr w:type="spellEnd"/>
       <w:r>
-        <w:t xml:space="preserve"> and 606 Trail to the north.</w:t>
-      </w:r>
-      <w:r>
-        <w:t xml:space="preserve"> </w:t>
-      </w:r>
-      <w:r>
-        <w:t>Legal procedures</w:t>
-      </w:r>
-      <w:r>
-        <w:t xml:space="preserve"> to </w:t>
-      </w:r>
-      <w:r>
-        <w:t>commence</w:t>
-      </w:r>
-      <w:r>
-        <w:t xml:space="preserve"> this </w:t>
-      </w:r>
-      <w:r>
-        <w:t>project</w:t>
-      </w:r>
-      <w:r>
-        <w:t xml:space="preserve"> are underway </w:t>
-      </w:r>
-      <w:r>
-        <w:t>at</w:t>
-      </w:r>
-      <w:r>
-        <w:t xml:space="preserve"> the north leg of the Transitway and development of the Tribune site will enable the southern end of the corridor.</w:t>
-      </w:r>
-    </w:p>
-    <w:p/>
-    <w:p>
-      <w:pPr>
-        <w:rPr>
-          <w:b/>
-          <w:bCs/>
-        </w:rPr>
-      </w:pPr>
-      <w:r>
-        <w:rPr>
-          <w:b/>
-          <w:bCs/>
-        </w:rPr>
-        <w:t>Main Branch Riverwalk</w:t>
-      </w:r>
-    </w:p>
-    <w:p>
-      <w:r>
-        <w:t xml:space="preserve">Completed </w:t>
-      </w:r>
-      <w:r>
-        <w:t xml:space="preserve">up to Lake Street </w:t>
-      </w:r>
-      <w:r>
-        <w:t xml:space="preserve">in 2017, the Main Branch Riverwalk has quickly become one of the City’s top attractions for residents and tourists alike. As the #3 </w:t>
-      </w:r>
-      <w:r>
-        <w:t xml:space="preserve">most visited </w:t>
-      </w:r>
-      <w:r>
-        <w:t xml:space="preserve">urban linear park in the U.S., behind only NYC’s High Line and the San Antonio Riverwalk, </w:t>
-      </w:r>
-      <w:r>
-        <w:t>properties adjacent to the</w:t>
-      </w:r>
-      <w:r>
-        <w:t xml:space="preserve"> Main Branch</w:t>
-      </w:r>
-      <w:r>
-        <w:t xml:space="preserve"> </w:t>
-      </w:r>
-      <w:r>
-        <w:t>are</w:t>
-      </w:r>
-      <w:r>
-        <w:t xml:space="preserve"> witnessing broad based demand from </w:t>
-      </w:r>
-      <w:r>
-        <w:t xml:space="preserve">the City’s leading global </w:t>
-      </w:r>
-      <w:r>
-        <w:t>corpora</w:t>
-      </w:r>
-      <w:r>
-        <w:t>tions</w:t>
-      </w:r>
-      <w:r>
-        <w:t xml:space="preserve">, luxury residences, </w:t>
-      </w:r>
-      <w:r>
-        <w:t>premiere</w:t>
-      </w:r>
-      <w:r>
-        <w:t xml:space="preserve"> hospitality brands, and upscale retailers and restaurants</w:t>
-      </w:r>
-      <w:r>
-        <w:t>.</w:t>
-      </w:r>
-    </w:p>
-    <w:p>
-      <w:pPr>
-        <w:rPr>
-          <w:b/>
-          <w:bCs/>
-        </w:rPr>
-      </w:pPr>
-    </w:p>
-    <w:p>
-      <w:pPr>
-        <w:rPr>
-          <w:b/>
-          <w:bCs/>
-        </w:rPr>
-      </w:pPr>
-      <w:r>
-        <w:rPr>
-          <w:b/>
-          <w:bCs/>
-        </w:rPr>
-        <w:t>Chicago River Con</w:t>
-      </w:r>
-      <w:r>
-        <w:rPr>
-          <w:b/>
-          <w:bCs/>
-        </w:rPr>
-        <w:t>fluence</w:t>
-      </w:r>
-    </w:p>
-    <w:p>
-      <w:r>
-        <w:t>Since 2016 over 3.5 million square feet of Class +A office has been delivered or is leased</w:t>
-      </w:r>
-      <w:r>
-        <w:t xml:space="preserve"> </w:t>
-      </w:r>
-      <w:r>
-        <w:t>in new construction around</w:t>
-      </w:r>
-      <w:r>
-        <w:t xml:space="preserve"> the Confluence</w:t>
-      </w:r>
-      <w:r>
-        <w:t>. Now home to a</w:t>
-      </w:r>
-      <w:r>
-        <w:t xml:space="preserve">n </w:t>
-      </w:r>
-      <w:r>
-        <w:t>array of businesses</w:t>
-      </w:r>
-      <w:r>
-        <w:t xml:space="preserve"> within diverse industries</w:t>
-      </w:r>
-      <w:r>
-        <w:t xml:space="preserve"> </w:t>
-      </w:r>
-      <w:r>
-        <w:t>including</w:t>
-      </w:r>
-      <w:r>
-        <w:t xml:space="preserve"> </w:t>
-      </w:r>
-      <w:r>
-        <w:t xml:space="preserve">William Blair, </w:t>
-      </w:r>
-      <w:r>
-        <w:t xml:space="preserve">Salesforce, </w:t>
-      </w:r>
-      <w:r>
-        <w:t>Hyatt Corporation, Bank of America,</w:t>
-      </w:r>
-      <w:r>
-        <w:t xml:space="preserve"> </w:t>
-      </w:r>
-      <w:r>
-        <w:t>McDermott Will &amp; Emery, DLA Piper and Mead Johnson</w:t>
-      </w:r>
-      <w:r>
-        <w:t xml:space="preserve">, </w:t>
-      </w:r>
-      <w:r>
-        <w:t xml:space="preserve">these tenants </w:t>
-      </w:r>
-      <w:r>
-        <w:t>reflect an appreciation for the river</w:t>
-      </w:r>
-      <w:r>
-        <w:t xml:space="preserve"> </w:t>
-      </w:r>
-      <w:r>
-        <w:t>with</w:t>
-      </w:r>
-      <w:r>
-        <w:t xml:space="preserve"> its</w:t>
-      </w:r>
-      <w:r>
-        <w:t xml:space="preserve"> </w:t>
-      </w:r>
-      <w:r>
-        <w:t>unparalleled light, air</w:t>
-      </w:r>
-      <w:r>
-        <w:t xml:space="preserve">, </w:t>
-      </w:r>
-      <w:r>
-        <w:t xml:space="preserve">and </w:t>
-      </w:r>
-      <w:r>
-        <w:t>views</w:t>
-      </w:r>
-      <w:r>
-        <w:t xml:space="preserve">, </w:t>
-      </w:r>
-      <w:r>
-        <w:t>and</w:t>
-      </w:r>
-      <w:r>
-        <w:t xml:space="preserve"> </w:t>
-      </w:r>
-      <w:r>
-        <w:t>have</w:t>
-      </w:r>
-      <w:r>
-        <w:t xml:space="preserve"> solidified </w:t>
-      </w:r>
-      <w:r>
-        <w:t xml:space="preserve">the river </w:t>
-      </w:r>
-      <w:r>
-        <w:t xml:space="preserve">as the location of </w:t>
-      </w:r>
-      <w:r>
-        <w:t>choice for Chicago’s leading corporations.</w:t>
-      </w:r>
-      <w:r>
-        <w:t xml:space="preserve"> </w:t>
-      </w:r>
-    </w:p>
-    <w:p/>
-    <w:p>
-      <w:pPr>
-        <w:rPr>
-          <w:b/>
-          <w:bCs/>
-        </w:rPr>
-      </w:pPr>
-      <w:r>
-        <w:rPr>
-          <w:b/>
-          <w:bCs/>
-        </w:rPr>
-        <w:t>Commuter Population of 5.5 Million</w:t>
-      </w:r>
-    </w:p>
-    <w:p>
-      <w:r>
-        <w:t>Chicago</w:t>
-      </w:r>
-      <w:r>
-        <w:t>’</w:t>
-      </w:r>
-      <w:r>
-        <w:t xml:space="preserve">s downtown core is accessible via mass transit to </w:t>
-      </w:r>
-      <w:r>
-        <w:t xml:space="preserve">the </w:t>
-      </w:r>
-      <w:r>
-        <w:t xml:space="preserve">top </w:t>
-      </w:r>
-      <w:r>
-        <w:t xml:space="preserve">suburban </w:t>
-      </w:r>
-      <w:r>
-        <w:t xml:space="preserve">labor pools for </w:t>
-      </w:r>
-      <w:r>
-        <w:t xml:space="preserve">recruitment in all directions. As the largest metro transit system in the U.S. outside of the east coast corridor, Amtrak and Metra trains provide efficient connections </w:t>
-      </w:r>
-      <w:r>
-        <w:t xml:space="preserve">for 300,000 weekday riders </w:t>
-      </w:r>
-      <w:r>
-        <w:t xml:space="preserve">to Ogilvie and Union </w:t>
-      </w:r>
-      <w:r>
-        <w:t>stations</w:t>
-      </w:r>
-      <w:r>
-        <w:t>, th</w:t>
-      </w:r>
-      <w:r>
-        <w:t>e</w:t>
-      </w:r>
-      <w:r>
-        <w:t xml:space="preserve"> later of which is the #4 busiest rail station in the U.S.</w:t>
-      </w:r>
-    </w:p>
-    <w:p/>
-    <w:p>
-      <w:pPr>
-        <w:rPr>
-          <w:b/>
-          <w:bCs/>
-        </w:rPr>
-      </w:pPr>
-      <w:r>
-        <w:rPr>
-          <w:b/>
-          <w:bCs/>
-        </w:rPr>
-        <w:t xml:space="preserve">Suburban </w:t>
-      </w:r>
-      <w:r>
-        <w:rPr>
-          <w:b/>
-          <w:bCs/>
-        </w:rPr>
-        <w:t>Talen</w:t>
-      </w:r>
-      <w:r>
-        <w:rPr>
-          <w:b/>
-          <w:bCs/>
-        </w:rPr>
-        <w:t>t</w:t>
-      </w:r>
-    </w:p>
-    <w:p>
-      <w:r>
-        <w:t>A</w:t>
-      </w:r>
-      <w:r>
-        <w:t>long</w:t>
-      </w:r>
-      <w:r>
-        <w:t xml:space="preserve"> these </w:t>
-      </w:r>
-      <w:r>
-        <w:t xml:space="preserve">commuter </w:t>
-      </w:r>
-      <w:r>
-        <w:t>rail line</w:t>
-      </w:r>
-      <w:r>
-        <w:t>s</w:t>
-      </w:r>
-      <w:r>
-        <w:t xml:space="preserve"> an </w:t>
-      </w:r>
-      <w:r>
-        <w:t xml:space="preserve">analysis of </w:t>
-      </w:r>
-      <w:r>
-        <w:t xml:space="preserve">2017 IRS </w:t>
-      </w:r>
-      <w:r>
-        <w:t xml:space="preserve">income </w:t>
-      </w:r>
-      <w:r>
-        <w:t xml:space="preserve">data </w:t>
-      </w:r>
-      <w:r>
-        <w:t xml:space="preserve">indicates the highest </w:t>
-      </w:r>
-      <w:r>
-        <w:t xml:space="preserve">suburban </w:t>
-      </w:r>
-      <w:r>
-        <w:t>concentrations of +$100,000 earners</w:t>
-      </w:r>
-      <w:r>
-        <w:t xml:space="preserve"> </w:t>
-      </w:r>
-      <w:r>
-        <w:t xml:space="preserve">reside </w:t>
-      </w:r>
-      <w:r>
-        <w:t xml:space="preserve">in communities </w:t>
-      </w:r>
-      <w:r>
-        <w:t>north and west of downtown</w:t>
-      </w:r>
-      <w:r>
-        <w:t>. These suburbs</w:t>
-      </w:r>
-      <w:r>
-        <w:t xml:space="preserve"> are serviced </w:t>
-      </w:r>
-      <w:r>
-        <w:t xml:space="preserve">primarily </w:t>
-      </w:r>
-      <w:r>
-        <w:t xml:space="preserve">by the Union Pacific North and Union Pacific Northwest </w:t>
-      </w:r>
-      <w:r>
-        <w:t xml:space="preserve">(to </w:t>
-      </w:r>
-      <w:r>
-        <w:t>Ogilvie Station</w:t>
-      </w:r>
-      <w:r>
-        <w:t>)</w:t>
-      </w:r>
-      <w:r>
-        <w:t xml:space="preserve"> </w:t>
-      </w:r>
-      <w:r>
-        <w:t>and</w:t>
-      </w:r>
-      <w:r>
-        <w:t xml:space="preserve"> the Burlington North Santa Fe </w:t>
-      </w:r>
-      <w:r>
-        <w:t xml:space="preserve">(to </w:t>
-      </w:r>
-      <w:r>
-        <w:t>Union Station</w:t>
-      </w:r>
-      <w:r>
-        <w:t>)</w:t>
-      </w:r>
-      <w:r>
-        <w:t xml:space="preserve">. </w:t>
-      </w:r>
-    </w:p>
-    <w:p/>
-    <w:p>
-      <w:pPr>
-        <w:rPr>
-          <w:b/>
-          <w:bCs/>
-        </w:rPr>
-      </w:pPr>
-      <w:r>
-        <w:rPr>
-          <w:b/>
-          <w:bCs/>
-        </w:rPr>
-        <w:t xml:space="preserve">Urban </w:t>
-      </w:r>
-      <w:r>
-        <w:rPr>
-          <w:b/>
-          <w:bCs/>
-        </w:rPr>
-        <w:t>Talent</w:t>
-      </w:r>
-    </w:p>
-    <w:p>
-      <w:r>
-        <w:t xml:space="preserve">In </w:t>
-      </w:r>
-      <w:r>
-        <w:t xml:space="preserve">the </w:t>
-      </w:r>
-      <w:r>
-        <w:t>c</w:t>
-      </w:r>
-      <w:r>
-        <w:t>ity</w:t>
-      </w:r>
-      <w:r>
-        <w:t xml:space="preserve"> </w:t>
-      </w:r>
-      <w:r>
-        <w:t xml:space="preserve">the </w:t>
-      </w:r>
-      <w:r>
-        <w:t>high</w:t>
-      </w:r>
-      <w:r>
-        <w:t>est</w:t>
-      </w:r>
-      <w:r>
-        <w:t xml:space="preserve"> concentrations of six-figure earners </w:t>
-      </w:r>
-      <w:r>
-        <w:t>can be found</w:t>
-      </w:r>
-      <w:r>
-        <w:t xml:space="preserve"> in neighborhoods north and northwest</w:t>
-      </w:r>
-      <w:r>
-        <w:t xml:space="preserve"> </w:t>
-      </w:r>
-      <w:r>
-        <w:t>and increasingly within the CBD core itself. The</w:t>
-      </w:r>
-      <w:r>
-        <w:t>se leading</w:t>
-      </w:r>
-      <w:r>
-        <w:t xml:space="preserve"> </w:t>
-      </w:r>
-      <w:r>
-        <w:t xml:space="preserve">city </w:t>
-      </w:r>
-      <w:r>
-        <w:t xml:space="preserve">zip codes contain over 75,000 filers </w:t>
-      </w:r>
-      <w:r>
-        <w:t xml:space="preserve">with </w:t>
-      </w:r>
-      <w:r>
-        <w:t>earning</w:t>
-      </w:r>
-      <w:r>
-        <w:t>s</w:t>
-      </w:r>
-      <w:r>
-        <w:t xml:space="preserve"> over $100,000</w:t>
-      </w:r>
-      <w:r>
-        <w:t>/year</w:t>
-      </w:r>
-      <w:r>
-        <w:t xml:space="preserve"> </w:t>
-      </w:r>
-      <w:r>
-        <w:t>across</w:t>
-      </w:r>
-      <w:r>
-        <w:t xml:space="preserve"> e</w:t>
-      </w:r>
-      <w:r>
-        <w:t xml:space="preserve">stablished neighborhoods </w:t>
-      </w:r>
-      <w:r>
-        <w:t>including</w:t>
-      </w:r>
-      <w:r>
-        <w:t xml:space="preserve"> Lincoln Park, </w:t>
-      </w:r>
-      <w:proofErr w:type="spellStart"/>
-      <w:r>
-        <w:t>Bucktown</w:t>
-      </w:r>
-      <w:proofErr w:type="spellEnd"/>
-      <w:r>
-        <w:t xml:space="preserve"> and Wicker Park </w:t>
-      </w:r>
-      <w:r>
-        <w:t xml:space="preserve">that </w:t>
-      </w:r>
-      <w:r>
-        <w:t>are service</w:t>
-      </w:r>
-      <w:r>
-        <w:t xml:space="preserve">d </w:t>
-      </w:r>
-      <w:r>
-        <w:t>by CTA Blue and Brown lines</w:t>
-      </w:r>
-      <w:r>
-        <w:t xml:space="preserve">. </w:t>
-      </w:r>
-      <w:r>
-        <w:t>Also included are</w:t>
-      </w:r>
-      <w:r>
-        <w:t xml:space="preserve"> d</w:t>
-      </w:r>
-      <w:r>
-        <w:t xml:space="preserve">owntown neighborhoods </w:t>
-      </w:r>
-      <w:r>
-        <w:t>exhibiting</w:t>
-      </w:r>
-      <w:r>
-        <w:t xml:space="preserve"> some of the best density and demographics </w:t>
-      </w:r>
-      <w:r>
-        <w:t xml:space="preserve">in </w:t>
-      </w:r>
-      <w:r>
-        <w:t>the U.S.</w:t>
-      </w:r>
-      <w:r>
-        <w:t xml:space="preserve"> where the</w:t>
-      </w:r>
-      <w:r>
-        <w:t xml:space="preserve"> top </w:t>
-      </w:r>
-      <w:r>
-        <w:t>CBD</w:t>
-      </w:r>
-      <w:r>
-        <w:t xml:space="preserve"> </w:t>
-      </w:r>
-      <w:r>
-        <w:t xml:space="preserve">income concentrations </w:t>
-      </w:r>
-      <w:r>
-        <w:t xml:space="preserve">can be found </w:t>
-      </w:r>
-      <w:r>
-        <w:t>in</w:t>
-      </w:r>
-      <w:r>
-        <w:t xml:space="preserve"> River North (48%), </w:t>
-      </w:r>
-      <w:proofErr w:type="spellStart"/>
-      <w:r>
-        <w:t>Streeterville</w:t>
-      </w:r>
-      <w:proofErr w:type="spellEnd"/>
-      <w:r>
-        <w:t xml:space="preserve"> (46%) and Fulton Market (4</w:t>
-      </w:r>
-      <w:r>
-        <w:t>2</w:t>
-      </w:r>
-      <w:r>
-        <w:t>%)</w:t>
-      </w:r>
-      <w:r>
-        <w:t>.</w:t>
-      </w:r>
-    </w:p>
-    <w:p/>
-    <w:p>
-      <w:pPr>
-        <w:rPr>
-          <w:b/>
-          <w:bCs/>
-        </w:rPr>
-      </w:pPr>
-      <w:r>
-        <w:rPr>
-          <w:b/>
-          <w:bCs/>
-        </w:rPr>
-        <w:t>Completed Projects</w:t>
-      </w:r>
-      <w:r>
-        <w:rPr>
-          <w:b/>
-          <w:bCs/>
-        </w:rPr>
-        <w:t xml:space="preserve"> – </w:t>
-      </w:r>
-      <w:r>
-        <w:rPr>
-          <w:b/>
-          <w:bCs/>
-        </w:rPr>
-        <w:t>Tribune is the</w:t>
-      </w:r>
-      <w:r>
-        <w:rPr>
-          <w:b/>
-          <w:bCs/>
-        </w:rPr>
-        <w:t xml:space="preserve"> Only </w:t>
-      </w:r>
-      <w:r>
-        <w:rPr>
-          <w:b/>
-          <w:bCs/>
-        </w:rPr>
-        <w:t>Infill Greenfield Site</w:t>
-      </w:r>
-      <w:r>
-        <w:rPr>
-          <w:b/>
-          <w:bCs/>
-        </w:rPr>
-        <w:t xml:space="preserve"> (make a table?)</w:t>
-      </w:r>
-    </w:p>
-    <w:p>
-      <w:r>
-        <w:t>Of the</w:t>
-      </w:r>
-      <w:r>
-        <w:t xml:space="preserve"> </w:t>
-      </w:r>
-      <w:r>
-        <w:t xml:space="preserve">three </w:t>
-      </w:r>
-      <w:r>
-        <w:t>new</w:t>
-      </w:r>
-      <w:r>
-        <w:t xml:space="preserve"> </w:t>
-      </w:r>
-      <w:r>
-        <w:t xml:space="preserve">blank slate </w:t>
-      </w:r>
-      <w:r>
-        <w:t xml:space="preserve">sites, </w:t>
-      </w:r>
-      <w:r>
-        <w:t xml:space="preserve">Tribune is </w:t>
-      </w:r>
-      <w:r>
-        <w:t xml:space="preserve">the only </w:t>
-      </w:r>
-      <w:r>
-        <w:t>property</w:t>
-      </w:r>
-      <w:r>
-        <w:t xml:space="preserve"> </w:t>
-      </w:r>
-      <w:r>
-        <w:t xml:space="preserve">immediately contiguous </w:t>
-      </w:r>
-      <w:r>
-        <w:t xml:space="preserve">to </w:t>
-      </w:r>
-      <w:r>
-        <w:t>downtown</w:t>
-      </w:r>
-      <w:r>
-        <w:t>, central to existing development patterns,</w:t>
-      </w:r>
-      <w:r>
-        <w:t xml:space="preserve"> and </w:t>
-      </w:r>
-      <w:r>
-        <w:t xml:space="preserve">which </w:t>
-      </w:r>
-      <w:r>
-        <w:t>offer</w:t>
-      </w:r>
-      <w:r>
-        <w:t>s</w:t>
-      </w:r>
-      <w:r>
-        <w:t xml:space="preserve"> an ability to utilize existing mass transit infrastructure. </w:t>
-      </w:r>
-      <w:r>
-        <w:t xml:space="preserve">Evidencing </w:t>
-      </w:r>
-      <w:r>
-        <w:t xml:space="preserve">demand around </w:t>
-      </w:r>
-      <w:r>
-        <w:t>the location, within a</w:t>
-      </w:r>
-      <w:r>
-        <w:t xml:space="preserve"> 20-minute walk from Phase 1 at Grand Avenue</w:t>
-      </w:r>
-      <w:r>
-        <w:t xml:space="preserve">, </w:t>
-      </w:r>
-      <w:r>
-        <w:t>16</w:t>
-      </w:r>
-      <w:r>
-        <w:t xml:space="preserve">,000 </w:t>
-      </w:r>
-      <w:r>
-        <w:t xml:space="preserve">luxury residential </w:t>
-      </w:r>
-      <w:r>
-        <w:t xml:space="preserve">units </w:t>
-      </w:r>
-      <w:r>
-        <w:t xml:space="preserve">(44% of all </w:t>
-      </w:r>
-      <w:r>
-        <w:t>CBD</w:t>
-      </w:r>
-      <w:r>
-        <w:t xml:space="preserve"> deliveries)</w:t>
-      </w:r>
-      <w:r>
-        <w:t xml:space="preserve"> </w:t>
-      </w:r>
-      <w:r>
-        <w:lastRenderedPageBreak/>
-        <w:t>and</w:t>
-      </w:r>
-      <w:r>
-        <w:t xml:space="preserve"> 15</w:t>
-      </w:r>
-      <w:r>
-        <w:t>.5</w:t>
-      </w:r>
-      <w:r>
-        <w:t xml:space="preserve"> million square feet of Class +A office (</w:t>
-      </w:r>
-      <w:r>
-        <w:t>74</w:t>
-      </w:r>
-      <w:r>
-        <w:t>% of all</w:t>
-      </w:r>
-      <w:r>
-        <w:t xml:space="preserve"> </w:t>
-      </w:r>
-      <w:r>
-        <w:t>CBD deliveries</w:t>
-      </w:r>
-      <w:r>
-        <w:t>)</w:t>
-      </w:r>
-      <w:r>
-        <w:t xml:space="preserve"> </w:t>
-      </w:r>
-      <w:r>
-        <w:t xml:space="preserve">have been delivered </w:t>
-      </w:r>
-      <w:r>
-        <w:t xml:space="preserve">during the past </w:t>
-      </w:r>
-      <w:r>
-        <w:t>10</w:t>
-      </w:r>
-      <w:r>
-        <w:t xml:space="preserve"> years</w:t>
-      </w:r>
-      <w:r>
-        <w:t>.</w:t>
-      </w:r>
-    </w:p>
-    <w:p/>
-    <w:p>
-      <w:pPr>
-        <w:rPr>
-          <w:b/>
-          <w:bCs/>
-        </w:rPr>
-      </w:pPr>
-      <w:r>
-        <w:rPr>
-          <w:b/>
-          <w:bCs/>
-        </w:rPr>
-        <w:t xml:space="preserve">Planned Projects – </w:t>
-      </w:r>
-      <w:r>
-        <w:rPr>
-          <w:b/>
-          <w:bCs/>
-        </w:rPr>
-        <w:t>Tribune is More Central than Fulton Market</w:t>
-      </w:r>
-      <w:r>
-        <w:rPr>
-          <w:b/>
-          <w:bCs/>
-        </w:rPr>
-        <w:t xml:space="preserve"> (make a table?)</w:t>
-      </w:r>
-    </w:p>
-    <w:p>
-      <w:r>
-        <w:t xml:space="preserve">For all of its success, Fulton Market’s growth depends on a continual push west, whereas the Tribune site is infill to </w:t>
-      </w:r>
-      <w:r>
-        <w:t xml:space="preserve">downtown’s </w:t>
-      </w:r>
-      <w:r>
-        <w:t>highest performing</w:t>
-      </w:r>
-      <w:r>
-        <w:t xml:space="preserve"> </w:t>
-      </w:r>
-      <w:r>
-        <w:t xml:space="preserve">submarkets. </w:t>
-      </w:r>
-      <w:r>
-        <w:t>F</w:t>
-      </w:r>
-      <w:r>
-        <w:t xml:space="preserve">uture office product in the CBD is </w:t>
-      </w:r>
-      <w:r>
-        <w:t>concentrated</w:t>
-      </w:r>
-      <w:r>
-        <w:t xml:space="preserve"> </w:t>
-      </w:r>
-      <w:r>
-        <w:t>in</w:t>
-      </w:r>
-      <w:r>
-        <w:t xml:space="preserve"> Fulton Market </w:t>
-      </w:r>
-      <w:r>
-        <w:t xml:space="preserve">(+6 million square feet planned) </w:t>
-      </w:r>
-      <w:r>
-        <w:t xml:space="preserve">where investors </w:t>
-      </w:r>
-      <w:r>
-        <w:t xml:space="preserve">have </w:t>
-      </w:r>
-      <w:r>
-        <w:t xml:space="preserve">purchased nearly all industrial sites of significance </w:t>
-      </w:r>
-      <w:r>
-        <w:t>in the past 5 years</w:t>
-      </w:r>
-      <w:r>
-        <w:t>.</w:t>
-      </w:r>
-      <w:r>
-        <w:t xml:space="preserve"> </w:t>
-      </w:r>
-      <w:r>
-        <w:t>Major residential projects</w:t>
-      </w:r>
-      <w:r>
-        <w:t xml:space="preserve"> are </w:t>
-      </w:r>
-      <w:r>
-        <w:t>being</w:t>
-      </w:r>
-      <w:r>
-        <w:t xml:space="preserve"> zon</w:t>
-      </w:r>
-      <w:r>
-        <w:t>ed</w:t>
-      </w:r>
-      <w:r>
-        <w:t xml:space="preserve"> at Greyhound and Moody Bible</w:t>
-      </w:r>
-      <w:r>
-        <w:t xml:space="preserve">, </w:t>
-      </w:r>
-      <w:r>
-        <w:t xml:space="preserve">just north and east of Tribune, which </w:t>
-      </w:r>
-      <w:r>
-        <w:t>together total</w:t>
-      </w:r>
-      <w:r>
-        <w:t xml:space="preserve"> +6,000 new units,</w:t>
-      </w:r>
-      <w:r>
-        <w:t xml:space="preserve"> </w:t>
-      </w:r>
-      <w:r>
-        <w:t xml:space="preserve">and </w:t>
-      </w:r>
-      <w:r>
-        <w:t>will effectively close out River North</w:t>
-      </w:r>
-      <w:r>
-        <w:t>’s</w:t>
-      </w:r>
-      <w:r>
-        <w:t xml:space="preserve"> </w:t>
-      </w:r>
-      <w:r>
-        <w:t>post-recession</w:t>
-      </w:r>
-      <w:r>
-        <w:t xml:space="preserve"> </w:t>
-      </w:r>
-      <w:r>
-        <w:t xml:space="preserve">development </w:t>
-      </w:r>
-      <w:r>
-        <w:t>frenzy</w:t>
-      </w:r>
-      <w:r>
-        <w:t xml:space="preserve"> </w:t>
-      </w:r>
-      <w:r>
-        <w:t xml:space="preserve">marching </w:t>
-      </w:r>
-      <w:r>
-        <w:t xml:space="preserve">up to and </w:t>
-      </w:r>
-      <w:r>
-        <w:t xml:space="preserve">then </w:t>
-      </w:r>
-      <w:r>
-        <w:t xml:space="preserve">past </w:t>
-      </w:r>
-      <w:r>
-        <w:t>Chicago Avenue.</w:t>
-      </w:r>
-      <w:r>
-        <w:t xml:space="preserve"> </w:t>
+        <w:t xml:space="preserve"> highest concentrations and variety of exciting dining options.</w:t>
       </w:r>
     </w:p>
     <w:p/>
@@ -2401,37 +2020,32 @@
       <w:r>
         <w:t>REMOVED FROM ANALYSIS</w:t>
       </w:r>
+      <w:r>
+        <w:t xml:space="preserve"> – MIGHT BE WORTH CONSIDERING</w:t>
+      </w:r>
     </w:p>
     <w:p/>
-    <w:p>
-      <w:pPr>
-        <w:rPr>
-          <w:b/>
-          <w:bCs/>
-        </w:rPr>
-      </w:pPr>
-      <w:r>
-        <w:rPr>
-          <w:b/>
-          <w:bCs/>
-        </w:rPr>
-        <w:t>World-class Dining Districts</w:t>
-      </w:r>
-    </w:p>
-    <w:p>
-      <w:r>
-        <w:t xml:space="preserve">Voted "Restaurant City of the Year" (2017) by Bon Appetit, Chicago offers an acclaimed dining reputation and ranks #11 globally for cities with the most Michelin Star rated restaurants. Home to 7 Michelin Star (Blue dots) and 14 Bib Gourmand (Green dots) rated restaurants, the Fulton Market and River North neighborhoods that surround the Site contain the </w:t>
-      </w:r>
-      <w:proofErr w:type="spellStart"/>
-      <w:r>
-        <w:t>citys</w:t>
-      </w:r>
-      <w:proofErr w:type="spellEnd"/>
-      <w:r>
-        <w:t xml:space="preserve"> highest concentrations and variety of exciting dining options.</w:t>
-      </w:r>
-    </w:p>
     <w:p/>
+    <w:p>
+      <w:pPr>
+        <w:rPr>
+          <w:b/>
+          <w:bCs/>
+        </w:rPr>
+      </w:pPr>
+      <w:r>
+        <w:rPr>
+          <w:b/>
+          <w:bCs/>
+        </w:rPr>
+        <w:t>Planned Projects – Tribune is More Central than Fulton Market</w:t>
+      </w:r>
+    </w:p>
+    <w:p>
+      <w:r>
+        <w:t xml:space="preserve">For all of its success, Fulton Market’s growth depends on a continual push west, whereas the Tribune site is infill to downtown’s highest performing submarkets. Future office product in the CBD is concentrated in Fulton Market (+6 million square feet planned) where investors have purchased nearly all industrial sites of significance in the past 5 years. Major residential projects are being zoned at Greyhound and Moody Bible, just north and east of Tribune, which together total +6,000 new units, and will effectively close out River North’s post-recession development frenzy marching up to and then past Chicago Avenue. </w:t>
+      </w:r>
+    </w:p>
     <w:p/>
     <w:sectPr>
       <w:pgSz w:w="12240" w:h="15840"/>

</xml_diff>